<commit_message>
SRS and UML folder updated with Class Diagram
</commit_message>
<xml_diff>
--- a/PLS-SRS-ANL3-2023.docx
+++ b/PLS-SRS-ANL3-2023.docx
@@ -789,7 +789,53 @@
           <w:szCs w:val="24"/>
         </w:rPr>
         <w:br/>
-        <w:t xml:space="preserve">Future customers can loan books with our system. It will be as functional as possible but it won’t handle payments. Data traffic will be handled internally and not with a database. The system will function as an addition to the public library in a console-based manner. The deadline for this project is 16-04-2022. </w:t>
+        <w:t xml:space="preserve">Future customers can loan books with our system. It will be as functional as </w:t>
+      </w:r>
+      <w:r>
+        <w:rPr>
+          <w:sz w:val="24"/>
+          <w:szCs w:val="24"/>
+        </w:rPr>
+        <w:t>possible,</w:t>
+      </w:r>
+      <w:r>
+        <w:rPr>
+          <w:sz w:val="24"/>
+          <w:szCs w:val="24"/>
+        </w:rPr>
+        <w:t xml:space="preserve"> but it </w:t>
+      </w:r>
+      <w:proofErr w:type="gramStart"/>
+      <w:r>
+        <w:rPr>
+          <w:sz w:val="24"/>
+          <w:szCs w:val="24"/>
+        </w:rPr>
+        <w:t>won’t</w:t>
+      </w:r>
+      <w:proofErr w:type="gramEnd"/>
+      <w:r>
+        <w:rPr>
+          <w:sz w:val="24"/>
+          <w:szCs w:val="24"/>
+        </w:rPr>
+        <w:t xml:space="preserve"> handle payments. Data traffic will be </w:t>
+      </w:r>
+      <w:proofErr w:type="gramStart"/>
+      <w:r>
+        <w:rPr>
+          <w:sz w:val="24"/>
+          <w:szCs w:val="24"/>
+        </w:rPr>
+        <w:t>handled</w:t>
+      </w:r>
+      <w:proofErr w:type="gramEnd"/>
+      <w:r>
+        <w:rPr>
+          <w:sz w:val="24"/>
+          <w:szCs w:val="24"/>
+        </w:rPr>
+        <w:t xml:space="preserve"> internally and not with a database. The system will function as an addition to the public library in a console-based manner. The deadline for this project is 16-04-2022. </w:t>
       </w:r>
       <w:r>
         <w:rPr>
@@ -1093,7 +1139,23 @@
           <w:sz w:val="24"/>
           <w:szCs w:val="24"/>
         </w:rPr>
-        <w:t xml:space="preserve"> but it could be used as a component of a larger system. It doesn’t have too many </w:t>
+        <w:t xml:space="preserve"> but it could be used as a component of a larger system. It </w:t>
+      </w:r>
+      <w:proofErr w:type="gramStart"/>
+      <w:r>
+        <w:rPr>
+          <w:sz w:val="24"/>
+          <w:szCs w:val="24"/>
+        </w:rPr>
+        <w:t>doesn’t</w:t>
+      </w:r>
+      <w:proofErr w:type="gramEnd"/>
+      <w:r>
+        <w:rPr>
+          <w:sz w:val="24"/>
+          <w:szCs w:val="24"/>
+        </w:rPr>
+        <w:t xml:space="preserve"> have too many </w:t>
       </w:r>
       <w:r>
         <w:rPr>
@@ -1107,7 +1169,23 @@
           <w:sz w:val="24"/>
           <w:szCs w:val="24"/>
         </w:rPr>
-        <w:t xml:space="preserve"> the only ones are hardware related. You’ll need a functioning computer, hard disk, keyboard, mouse, </w:t>
+        <w:t xml:space="preserve"> the only ones are hardware related. </w:t>
+      </w:r>
+      <w:proofErr w:type="gramStart"/>
+      <w:r>
+        <w:rPr>
+          <w:sz w:val="24"/>
+          <w:szCs w:val="24"/>
+        </w:rPr>
+        <w:t>You’ll</w:t>
+      </w:r>
+      <w:proofErr w:type="gramEnd"/>
+      <w:r>
+        <w:rPr>
+          <w:sz w:val="24"/>
+          <w:szCs w:val="24"/>
+        </w:rPr>
+        <w:t xml:space="preserve"> need a functioning computer, hard disk, keyboard, mouse, </w:t>
       </w:r>
       <w:r>
         <w:rPr>
@@ -1136,7 +1214,39 @@
           <w:szCs w:val="24"/>
         </w:rPr>
         <w:br/>
-        <w:t xml:space="preserve">The product will manage login options, so that both admins and members can log in. As soon as you’re logged in as a member, you should be able to; search for books, loan books, see their availability and search for them. This is all done in the library catalog which will be saved in data file(s). When you’re an admin you can do the same as a member and more. The admins are the ones that register members into the system. They can see the list of members in the library system and are able to add, edit and delete members. They also manage the catalog, where they can check, add, edit, </w:t>
+        <w:t xml:space="preserve">The product will manage login options, so that both admins and members can log in. As soon as </w:t>
+      </w:r>
+      <w:proofErr w:type="gramStart"/>
+      <w:r>
+        <w:rPr>
+          <w:sz w:val="24"/>
+          <w:szCs w:val="24"/>
+        </w:rPr>
+        <w:t>you’re</w:t>
+      </w:r>
+      <w:proofErr w:type="gramEnd"/>
+      <w:r>
+        <w:rPr>
+          <w:sz w:val="24"/>
+          <w:szCs w:val="24"/>
+        </w:rPr>
+        <w:t xml:space="preserve"> logged in as a member, you should be able to; search for books, loan books, see their availability and search for them. This is all done in the library catalog which will be saved in data file(s). When </w:t>
+      </w:r>
+      <w:proofErr w:type="gramStart"/>
+      <w:r>
+        <w:rPr>
+          <w:sz w:val="24"/>
+          <w:szCs w:val="24"/>
+        </w:rPr>
+        <w:t>you’re</w:t>
+      </w:r>
+      <w:proofErr w:type="gramEnd"/>
+      <w:r>
+        <w:rPr>
+          <w:sz w:val="24"/>
+          <w:szCs w:val="24"/>
+        </w:rPr>
+        <w:t xml:space="preserve"> an admin you can do the same as a member and more. The admins are the ones that register members into the system. They can see the list of members in the library system and are able to add, edit and delete members. They also manage the catalog, where they can check, add, edit, </w:t>
       </w:r>
       <w:r>
         <w:rPr>
@@ -1164,7 +1274,23 @@
           <w:sz w:val="24"/>
           <w:szCs w:val="24"/>
         </w:rPr>
-        <w:t xml:space="preserve"> they’re the ones to make backups of the system or to restore a specific backup. </w:t>
+        <w:t xml:space="preserve"> </w:t>
+      </w:r>
+      <w:proofErr w:type="gramStart"/>
+      <w:r>
+        <w:rPr>
+          <w:sz w:val="24"/>
+          <w:szCs w:val="24"/>
+        </w:rPr>
+        <w:t>they’re</w:t>
+      </w:r>
+      <w:proofErr w:type="gramEnd"/>
+      <w:r>
+        <w:rPr>
+          <w:sz w:val="24"/>
+          <w:szCs w:val="24"/>
+        </w:rPr>
+        <w:t xml:space="preserve"> the ones to make backups of the system or to restore a specific backup. </w:t>
       </w:r>
       <w:r>
         <w:rPr>
@@ -1624,7 +1750,7 @@
                 <w:sz w:val="24"/>
                 <w:szCs w:val="24"/>
               </w:rPr>
-              <w:t>n user can</w:t>
+              <w:t xml:space="preserve"> user can</w:t>
             </w:r>
             <w:r>
               <w:rPr>
@@ -1744,7 +1870,7 @@
                 <w:sz w:val="24"/>
                 <w:szCs w:val="24"/>
               </w:rPr>
-              <w:t xml:space="preserve">n user </w:t>
+              <w:t xml:space="preserve"> user </w:t>
             </w:r>
             <w:r>
               <w:rPr>
@@ -1844,7 +1970,14 @@
                 <w:sz w:val="24"/>
                 <w:szCs w:val="24"/>
               </w:rPr>
-              <w:t xml:space="preserve">An user can search for books from the library system’s catalog. </w:t>
+              <w:t>A</w:t>
+            </w:r>
+            <w:r>
+              <w:rPr>
+                <w:sz w:val="24"/>
+                <w:szCs w:val="24"/>
+              </w:rPr>
+              <w:t xml:space="preserve"> user can search for books from the library system’s catalog. </w:t>
             </w:r>
           </w:p>
         </w:tc>
@@ -1936,7 +2069,14 @@
                 <w:sz w:val="24"/>
                 <w:szCs w:val="24"/>
               </w:rPr>
-              <w:t xml:space="preserve">An user can see the full list of book items </w:t>
+              <w:t>A</w:t>
+            </w:r>
+            <w:r>
+              <w:rPr>
+                <w:sz w:val="24"/>
+                <w:szCs w:val="24"/>
+              </w:rPr>
+              <w:t xml:space="preserve"> user can see the full list of book items </w:t>
             </w:r>
             <w:r>
               <w:rPr>
@@ -2042,7 +2182,14 @@
                 <w:sz w:val="24"/>
                 <w:szCs w:val="24"/>
               </w:rPr>
-              <w:t xml:space="preserve">An user can search for book items </w:t>
+              <w:t>A</w:t>
+            </w:r>
+            <w:r>
+              <w:rPr>
+                <w:sz w:val="24"/>
+                <w:szCs w:val="24"/>
+              </w:rPr>
+              <w:t xml:space="preserve"> user can search for book items </w:t>
             </w:r>
             <w:r>
               <w:rPr>
@@ -2264,7 +2411,21 @@
                 <w:sz w:val="24"/>
                 <w:szCs w:val="24"/>
               </w:rPr>
-              <w:t xml:space="preserve">books, book items, backups </w:t>
+              <w:t xml:space="preserve">books, book items, </w:t>
+            </w:r>
+            <w:r>
+              <w:rPr>
+                <w:sz w:val="24"/>
+                <w:szCs w:val="24"/>
+              </w:rPr>
+              <w:t>backups,</w:t>
+            </w:r>
+            <w:r>
+              <w:rPr>
+                <w:sz w:val="24"/>
+                <w:szCs w:val="24"/>
+              </w:rPr>
+              <w:t xml:space="preserve"> </w:t>
             </w:r>
             <w:r>
               <w:rPr>
@@ -3959,7 +4120,14 @@
                 <w:sz w:val="24"/>
                 <w:szCs w:val="24"/>
               </w:rPr>
-              <w:t xml:space="preserve">An </w:t>
+              <w:t>A</w:t>
+            </w:r>
+            <w:r>
+              <w:rPr>
+                <w:sz w:val="24"/>
+                <w:szCs w:val="24"/>
+              </w:rPr>
+              <w:t xml:space="preserve"> </w:t>
             </w:r>
             <w:r>
               <w:rPr>
@@ -4055,7 +4223,14 @@
                 <w:sz w:val="24"/>
                 <w:szCs w:val="24"/>
               </w:rPr>
-              <w:t>An library member’s username must be unique.</w:t>
+              <w:t>A</w:t>
+            </w:r>
+            <w:r>
+              <w:rPr>
+                <w:sz w:val="24"/>
+                <w:szCs w:val="24"/>
+              </w:rPr>
+              <w:t xml:space="preserve"> library member’s username must be unique.</w:t>
             </w:r>
           </w:p>
         </w:tc>
@@ -5026,7 +5201,21 @@
                 <w:sz w:val="24"/>
                 <w:szCs w:val="24"/>
               </w:rPr>
-              <w:t xml:space="preserve">book item in the library must have a given amount of printed copies. </w:t>
+              <w:t xml:space="preserve">book item in the library must have a given </w:t>
+            </w:r>
+            <w:r>
+              <w:rPr>
+                <w:sz w:val="24"/>
+                <w:szCs w:val="24"/>
+              </w:rPr>
+              <w:t>number</w:t>
+            </w:r>
+            <w:r>
+              <w:rPr>
+                <w:sz w:val="24"/>
+                <w:szCs w:val="24"/>
+              </w:rPr>
+              <w:t xml:space="preserve"> of printed copies. </w:t>
             </w:r>
           </w:p>
         </w:tc>
@@ -5159,6 +5348,7 @@
               </w:rPr>
               <w:t xml:space="preserve"> initially have </w:t>
             </w:r>
+            <w:proofErr w:type="gramStart"/>
             <w:r>
               <w:rPr>
                 <w:sz w:val="24"/>
@@ -5166,6 +5356,7 @@
               </w:rPr>
               <w:t>5</w:t>
             </w:r>
+            <w:proofErr w:type="gramEnd"/>
             <w:r>
               <w:rPr>
                 <w:sz w:val="24"/>
@@ -5985,7 +6176,23 @@
                 <w:sz w:val="24"/>
                 <w:szCs w:val="24"/>
               </w:rPr>
-              <w:t>The menu items should be represented by one digit.</w:t>
+              <w:t xml:space="preserve">The menu items should </w:t>
+            </w:r>
+            <w:proofErr w:type="gramStart"/>
+            <w:r>
+              <w:rPr>
+                <w:sz w:val="24"/>
+                <w:szCs w:val="24"/>
+              </w:rPr>
+              <w:t>be represented</w:t>
+            </w:r>
+            <w:proofErr w:type="gramEnd"/>
+            <w:r>
+              <w:rPr>
+                <w:sz w:val="24"/>
+                <w:szCs w:val="24"/>
+              </w:rPr>
+              <w:t xml:space="preserve"> by one digit.</w:t>
             </w:r>
           </w:p>
         </w:tc>
@@ -6074,7 +6281,14 @@
                 <w:sz w:val="24"/>
                 <w:szCs w:val="24"/>
               </w:rPr>
-              <w:t xml:space="preserve">An </w:t>
+              <w:t>A</w:t>
+            </w:r>
+            <w:r>
+              <w:rPr>
+                <w:sz w:val="24"/>
+                <w:szCs w:val="24"/>
+              </w:rPr>
+              <w:t xml:space="preserve"> </w:t>
             </w:r>
             <w:r>
               <w:rPr>
@@ -6170,7 +6384,30 @@
                 <w:sz w:val="24"/>
                 <w:szCs w:val="24"/>
               </w:rPr>
-              <w:t>An user must be logged in to fully use the system.</w:t>
+              <w:t>A</w:t>
+            </w:r>
+            <w:r>
+              <w:rPr>
+                <w:sz w:val="24"/>
+                <w:szCs w:val="24"/>
+              </w:rPr>
+              <w:t xml:space="preserve"> user must </w:t>
+            </w:r>
+            <w:proofErr w:type="gramStart"/>
+            <w:r>
+              <w:rPr>
+                <w:sz w:val="24"/>
+                <w:szCs w:val="24"/>
+              </w:rPr>
+              <w:t>be logged</w:t>
+            </w:r>
+            <w:proofErr w:type="gramEnd"/>
+            <w:r>
+              <w:rPr>
+                <w:sz w:val="24"/>
+                <w:szCs w:val="24"/>
+              </w:rPr>
+              <w:t xml:space="preserve"> in to fully use the system.</w:t>
             </w:r>
           </w:p>
         </w:tc>
@@ -6419,7 +6656,23 @@
                 <w:sz w:val="24"/>
                 <w:szCs w:val="24"/>
               </w:rPr>
-              <w:t>The system is able to loa</w:t>
+              <w:t xml:space="preserve">The system </w:t>
+            </w:r>
+            <w:proofErr w:type="gramStart"/>
+            <w:r>
+              <w:rPr>
+                <w:sz w:val="24"/>
+                <w:szCs w:val="24"/>
+              </w:rPr>
+              <w:t>is able to</w:t>
+            </w:r>
+            <w:proofErr w:type="gramEnd"/>
+            <w:r>
+              <w:rPr>
+                <w:sz w:val="24"/>
+                <w:szCs w:val="24"/>
+              </w:rPr>
+              <w:t xml:space="preserve"> loa</w:t>
             </w:r>
             <w:r>
               <w:rPr>
@@ -6515,7 +6768,23 @@
                 <w:sz w:val="24"/>
                 <w:szCs w:val="24"/>
               </w:rPr>
-              <w:t>The system is able to load the library.</w:t>
+              <w:t xml:space="preserve">The system </w:t>
+            </w:r>
+            <w:proofErr w:type="gramStart"/>
+            <w:r>
+              <w:rPr>
+                <w:sz w:val="24"/>
+                <w:szCs w:val="24"/>
+              </w:rPr>
+              <w:t>is able to</w:t>
+            </w:r>
+            <w:proofErr w:type="gramEnd"/>
+            <w:r>
+              <w:rPr>
+                <w:sz w:val="24"/>
+                <w:szCs w:val="24"/>
+              </w:rPr>
+              <w:t xml:space="preserve"> load the library.</w:t>
             </w:r>
           </w:p>
         </w:tc>
@@ -6604,7 +6873,23 @@
                 <w:sz w:val="24"/>
                 <w:szCs w:val="24"/>
               </w:rPr>
-              <w:t>The system is able to load the members list.</w:t>
+              <w:t xml:space="preserve">The system </w:t>
+            </w:r>
+            <w:proofErr w:type="gramStart"/>
+            <w:r>
+              <w:rPr>
+                <w:sz w:val="24"/>
+                <w:szCs w:val="24"/>
+              </w:rPr>
+              <w:t>is able to</w:t>
+            </w:r>
+            <w:proofErr w:type="gramEnd"/>
+            <w:r>
+              <w:rPr>
+                <w:sz w:val="24"/>
+                <w:szCs w:val="24"/>
+              </w:rPr>
+              <w:t xml:space="preserve"> load the members list.</w:t>
             </w:r>
           </w:p>
         </w:tc>
@@ -6922,7 +7207,21 @@
                 <w:sz w:val="24"/>
                 <w:szCs w:val="24"/>
               </w:rPr>
-              <w:t>The system has a list of books, storing data that includes, at minimum, their ISBN, title and author.</w:t>
+              <w:t xml:space="preserve">The system has a list of books, storing data that includes, at minimum, their ISBN, </w:t>
+            </w:r>
+            <w:r>
+              <w:rPr>
+                <w:sz w:val="24"/>
+                <w:szCs w:val="24"/>
+              </w:rPr>
+              <w:t>title,</w:t>
+            </w:r>
+            <w:r>
+              <w:rPr>
+                <w:sz w:val="24"/>
+                <w:szCs w:val="24"/>
+              </w:rPr>
+              <w:t xml:space="preserve"> and author.</w:t>
             </w:r>
           </w:p>
         </w:tc>
@@ -7109,7 +7408,22 @@
           <w:szCs w:val="24"/>
         </w:rPr>
         <w:br/>
-        <w:t>2. All data will be stored in RAM and files.</w:t>
+      </w:r>
+      <w:proofErr w:type="gramStart"/>
+      <w:r>
+        <w:rPr>
+          <w:sz w:val="24"/>
+          <w:szCs w:val="24"/>
+        </w:rPr>
+        <w:t>2</w:t>
+      </w:r>
+      <w:proofErr w:type="gramEnd"/>
+      <w:r>
+        <w:rPr>
+          <w:sz w:val="24"/>
+          <w:szCs w:val="24"/>
+        </w:rPr>
+        <w:t>. All data will be stored in RAM and files.</w:t>
       </w:r>
       <w:r>
         <w:rPr>
@@ -7117,7 +7431,38 @@
           <w:szCs w:val="24"/>
         </w:rPr>
         <w:br/>
-        <w:t>3. There must be 2 account types available for the user: admin &amp; member.</w:t>
+      </w:r>
+      <w:proofErr w:type="gramStart"/>
+      <w:r>
+        <w:rPr>
+          <w:sz w:val="24"/>
+          <w:szCs w:val="24"/>
+        </w:rPr>
+        <w:t>3</w:t>
+      </w:r>
+      <w:proofErr w:type="gramEnd"/>
+      <w:r>
+        <w:rPr>
+          <w:sz w:val="24"/>
+          <w:szCs w:val="24"/>
+        </w:rPr>
+        <w:t xml:space="preserve">. There must be </w:t>
+      </w:r>
+      <w:proofErr w:type="gramStart"/>
+      <w:r>
+        <w:rPr>
+          <w:sz w:val="24"/>
+          <w:szCs w:val="24"/>
+        </w:rPr>
+        <w:t>2</w:t>
+      </w:r>
+      <w:proofErr w:type="gramEnd"/>
+      <w:r>
+        <w:rPr>
+          <w:sz w:val="24"/>
+          <w:szCs w:val="24"/>
+        </w:rPr>
+        <w:t xml:space="preserve"> account types available for the user: admin &amp; member.</w:t>
       </w:r>
       <w:r>
         <w:rPr>
@@ -7146,7 +7491,23 @@
           <w:sz w:val="24"/>
           <w:szCs w:val="24"/>
         </w:rPr>
-        <w:t>A member is not allowed to loan the same book item more than once.</w:t>
+        <w:t xml:space="preserve">A member </w:t>
+      </w:r>
+      <w:proofErr w:type="gramStart"/>
+      <w:r>
+        <w:rPr>
+          <w:sz w:val="24"/>
+          <w:szCs w:val="24"/>
+        </w:rPr>
+        <w:t>is not allowed</w:t>
+      </w:r>
+      <w:proofErr w:type="gramEnd"/>
+      <w:r>
+        <w:rPr>
+          <w:sz w:val="24"/>
+          <w:szCs w:val="24"/>
+        </w:rPr>
+        <w:t xml:space="preserve"> to loan the same book item more than once.</w:t>
       </w:r>
     </w:p>
     <w:p>
@@ -7169,7 +7530,23 @@
           <w:sz w:val="24"/>
           <w:szCs w:val="24"/>
         </w:rPr>
-        <w:t xml:space="preserve">A member is not allowed to borrow a book for a longer time than </w:t>
+        <w:t xml:space="preserve">A member </w:t>
+      </w:r>
+      <w:proofErr w:type="gramStart"/>
+      <w:r>
+        <w:rPr>
+          <w:sz w:val="24"/>
+          <w:szCs w:val="24"/>
+        </w:rPr>
+        <w:t>is not allowed</w:t>
+      </w:r>
+      <w:proofErr w:type="gramEnd"/>
+      <w:r>
+        <w:rPr>
+          <w:sz w:val="24"/>
+          <w:szCs w:val="24"/>
+        </w:rPr>
+        <w:t xml:space="preserve"> to borrow a book for a longer time than </w:t>
       </w:r>
       <w:r>
         <w:rPr>
@@ -7206,7 +7583,23 @@
           <w:sz w:val="24"/>
           <w:szCs w:val="24"/>
         </w:rPr>
-        <w:t xml:space="preserve">A member is not allowed to borrow more than 3 books simultaneously. </w:t>
+        <w:t xml:space="preserve">A member is not allowed to borrow more than </w:t>
+      </w:r>
+      <w:proofErr w:type="gramStart"/>
+      <w:r>
+        <w:rPr>
+          <w:sz w:val="24"/>
+          <w:szCs w:val="24"/>
+        </w:rPr>
+        <w:t>3</w:t>
+      </w:r>
+      <w:proofErr w:type="gramEnd"/>
+      <w:r>
+        <w:rPr>
+          <w:sz w:val="24"/>
+          <w:szCs w:val="24"/>
+        </w:rPr>
+        <w:t xml:space="preserve"> books simultaneously. </w:t>
       </w:r>
     </w:p>
     <w:p>
@@ -7548,20 +7941,62 @@
         <w:rPr>
           <w:lang w:val="en-US"/>
         </w:rPr>
-        <w:t>There is a pre-condition that requires the actors to be logged in. Because you don’t have access to any of these use cases when you’re not logged in.</w:t>
-      </w:r>
-    </w:p>
-    <w:p>
-      <w:pPr>
-        <w:rPr>
-          <w:lang w:val="en-US"/>
-        </w:rPr>
-      </w:pPr>
-      <w:r>
-        <w:rPr>
-          <w:lang w:val="en-US"/>
-        </w:rPr>
-        <w:t>Any user that is logged in can search through the catalog/library by author or title.</w:t>
+        <w:t xml:space="preserve">There is a pre-condition that requires the actors to </w:t>
+      </w:r>
+      <w:proofErr w:type="gramStart"/>
+      <w:r>
+        <w:rPr>
+          <w:lang w:val="en-US"/>
+        </w:rPr>
+        <w:t>be logged</w:t>
+      </w:r>
+      <w:proofErr w:type="gramEnd"/>
+      <w:r>
+        <w:rPr>
+          <w:lang w:val="en-US"/>
+        </w:rPr>
+        <w:t xml:space="preserve"> in. Because you </w:t>
+      </w:r>
+      <w:proofErr w:type="gramStart"/>
+      <w:r>
+        <w:rPr>
+          <w:lang w:val="en-US"/>
+        </w:rPr>
+        <w:t>don’t</w:t>
+      </w:r>
+      <w:proofErr w:type="gramEnd"/>
+      <w:r>
+        <w:rPr>
+          <w:lang w:val="en-US"/>
+        </w:rPr>
+        <w:t xml:space="preserve"> have access to any of these use cases when you’re not logged in.</w:t>
+      </w:r>
+    </w:p>
+    <w:p>
+      <w:pPr>
+        <w:rPr>
+          <w:lang w:val="en-US"/>
+        </w:rPr>
+      </w:pPr>
+      <w:r>
+        <w:rPr>
+          <w:lang w:val="en-US"/>
+        </w:rPr>
+        <w:t xml:space="preserve">Any user that </w:t>
+      </w:r>
+      <w:proofErr w:type="gramStart"/>
+      <w:r>
+        <w:rPr>
+          <w:lang w:val="en-US"/>
+        </w:rPr>
+        <w:t>is logged</w:t>
+      </w:r>
+      <w:proofErr w:type="gramEnd"/>
+      <w:r>
+        <w:rPr>
+          <w:lang w:val="en-US"/>
+        </w:rPr>
+        <w:t xml:space="preserve"> in can search through the catalog/library by author or title.</w:t>
       </w:r>
     </w:p>
     <w:p>
@@ -7587,7 +8022,59 @@
         <w:rPr>
           <w:lang w:val="en-US"/>
         </w:rPr>
-        <w:t>The librarian can register a member, load, and add a list of books and members, explore /search/alter a member, book or book item, it can also make and restore backups. A librarian can also check the status of loan items and lend book items to members. Loan a book item can happen trough the member and through the librarian, but they both work different so that’s why they are separated use cases. The librarian is responsible for registering members. He does that by defining an username and password. There is no other way to register a member. It also has a &lt;&lt;include&gt;&gt; dependency with check member list because it must see the member list to check for no duplication. And when a librarian wants to add a member to the system, the system checks for no duplication. The same goes for the adding a book. I also added an &lt;&lt;exclude&gt;&gt; with an error message for adding members and books. If there is a duplication it will not be allowed. </w:t>
+        <w:t xml:space="preserve">The librarian can register a member, load, and add a list of books and members, explore /search/alter a member, </w:t>
+      </w:r>
+      <w:r>
+        <w:rPr>
+          <w:lang w:val="en-US"/>
+        </w:rPr>
+        <w:t>book,</w:t>
+      </w:r>
+      <w:r>
+        <w:rPr>
+          <w:lang w:val="en-US"/>
+        </w:rPr>
+        <w:t xml:space="preserve"> or book item, it can also make and restore backups. A librarian can also check the status of loan items and lend book items to members. Loan a book item can happen trough the member and through the librarian, but they both work different so </w:t>
+      </w:r>
+      <w:proofErr w:type="gramStart"/>
+      <w:r>
+        <w:rPr>
+          <w:lang w:val="en-US"/>
+        </w:rPr>
+        <w:t>that’s</w:t>
+      </w:r>
+      <w:proofErr w:type="gramEnd"/>
+      <w:r>
+        <w:rPr>
+          <w:lang w:val="en-US"/>
+        </w:rPr>
+        <w:t xml:space="preserve"> why they are separated use cases. The librarian is responsible for registering members. He does that by defining </w:t>
+      </w:r>
+      <w:r>
+        <w:rPr>
+          <w:lang w:val="en-US"/>
+        </w:rPr>
+        <w:t>a</w:t>
+      </w:r>
+      <w:r>
+        <w:rPr>
+          <w:lang w:val="en-US"/>
+        </w:rPr>
+        <w:t xml:space="preserve"> username and password. There is no other way to register a member. It also has a &lt;&lt;include&gt;&gt; dependency with check member list because it must see the member list to check for no duplication. And when a librarian wants to add a member to the system, the system checks for no duplication. The same goes for the adding a book. I also added an &lt;&lt;exclude&gt;&gt; with an error message for adding members and books. If there is a duplication it will not </w:t>
+      </w:r>
+      <w:proofErr w:type="gramStart"/>
+      <w:r>
+        <w:rPr>
+          <w:lang w:val="en-US"/>
+        </w:rPr>
+        <w:t>be allowed</w:t>
+      </w:r>
+      <w:proofErr w:type="gramEnd"/>
+      <w:r>
+        <w:rPr>
+          <w:lang w:val="en-US"/>
+        </w:rPr>
+        <w:t>. </w:t>
       </w:r>
     </w:p>
     <w:p>
@@ -7609,24 +8096,30 @@
       </w:pPr>
       <w:r>
         <w:rPr>
-          <w:color w:val="2F5496"/>
-          <w:sz w:val="28"/>
-          <w:szCs w:val="28"/>
+          <w:noProof/>
         </w:rPr>
         <w:lastRenderedPageBreak/>
-        <w:t>3.5 Class diagram</w:t>
-      </w:r>
-    </w:p>
-    <w:p>
-      <w:r>
-        <w:rPr>
-          <w:noProof/>
-        </w:rPr>
         <w:drawing>
-          <wp:inline distT="0" distB="0" distL="0" distR="0" wp14:anchorId="49B203E0" wp14:editId="67E548D5">
-            <wp:extent cx="5943600" cy="7061835"/>
-            <wp:effectExtent l="0" t="0" r="0" b="5715"/>
-            <wp:docPr id="2" name="Afbeelding 2" descr="Afbeelding met diagram&#10;&#10;Automatisch gegenereerde beschrijving"/>
+          <wp:anchor distT="0" distB="0" distL="114300" distR="114300" simplePos="0" relativeHeight="251658240" behindDoc="1" locked="0" layoutInCell="1" allowOverlap="1" wp14:anchorId="2D5BD2D0" wp14:editId="4BBF3CB7">
+            <wp:simplePos x="0" y="0"/>
+            <wp:positionH relativeFrom="column">
+              <wp:posOffset>-895350</wp:posOffset>
+            </wp:positionH>
+            <wp:positionV relativeFrom="paragraph">
+              <wp:posOffset>237490</wp:posOffset>
+            </wp:positionV>
+            <wp:extent cx="7630160" cy="6600825"/>
+            <wp:effectExtent l="0" t="0" r="8890" b="9525"/>
+            <wp:wrapTight wrapText="bothSides">
+              <wp:wrapPolygon edited="0">
+                <wp:start x="0" y="0"/>
+                <wp:lineTo x="0" y="21569"/>
+                <wp:lineTo x="21571" y="21569"/>
+                <wp:lineTo x="21571" y="0"/>
+                <wp:lineTo x="0" y="0"/>
+              </wp:wrapPolygon>
+            </wp:wrapTight>
+            <wp:docPr id="3" name="Picture 3"/>
             <wp:cNvGraphicFramePr>
               <a:graphicFrameLocks xmlns:a="http://schemas.openxmlformats.org/drawingml/2006/main" noChangeAspect="1"/>
             </wp:cNvGraphicFramePr>
@@ -7634,8 +8127,10 @@
               <a:graphicData uri="http://schemas.openxmlformats.org/drawingml/2006/picture">
                 <pic:pic xmlns:pic="http://schemas.openxmlformats.org/drawingml/2006/picture">
                   <pic:nvPicPr>
-                    <pic:cNvPr id="2" name="Afbeelding 2" descr="Afbeelding met diagram&#10;&#10;Automatisch gegenereerde beschrijving"/>
-                    <pic:cNvPicPr/>
+                    <pic:cNvPr id="0" name="Picture 1"/>
+                    <pic:cNvPicPr>
+                      <a:picLocks noChangeAspect="1" noChangeArrowheads="1"/>
+                    </pic:cNvPicPr>
                   </pic:nvPicPr>
                   <pic:blipFill>
                     <a:blip r:embed="rId8">
@@ -7645,26 +8140,46 @@
                         </a:ext>
                       </a:extLst>
                     </a:blip>
+                    <a:srcRect/>
                     <a:stretch>
                       <a:fillRect/>
                     </a:stretch>
                   </pic:blipFill>
-                  <pic:spPr>
+                  <pic:spPr bwMode="auto">
                     <a:xfrm>
                       <a:off x="0" y="0"/>
-                      <a:ext cx="5943600" cy="7061835"/>
+                      <a:ext cx="7630160" cy="6600825"/>
                     </a:xfrm>
                     <a:prstGeom prst="rect">
                       <a:avLst/>
                     </a:prstGeom>
+                    <a:noFill/>
+                    <a:ln>
+                      <a:noFill/>
+                    </a:ln>
                   </pic:spPr>
                 </pic:pic>
               </a:graphicData>
             </a:graphic>
-          </wp:inline>
+            <wp14:sizeRelH relativeFrom="margin">
+              <wp14:pctWidth>0</wp14:pctWidth>
+            </wp14:sizeRelH>
+            <wp14:sizeRelV relativeFrom="margin">
+              <wp14:pctHeight>0</wp14:pctHeight>
+            </wp14:sizeRelV>
+          </wp:anchor>
         </w:drawing>
       </w:r>
-    </w:p>
+      <w:r>
+        <w:rPr>
+          <w:color w:val="2F5496"/>
+          <w:sz w:val="28"/>
+          <w:szCs w:val="28"/>
+        </w:rPr>
+        <w:t>3.5 Class diagram</w:t>
+      </w:r>
+    </w:p>
+    <w:p/>
     <w:p/>
     <w:p>
       <w:pPr>
@@ -7737,7 +8252,25 @@
           <w:lang w:val="en-US"/>
         </w:rPr>
         <w:br/>
-        <w:t>A library member is a type of user of PLS who is able to explore the library system and see and search the list of books in the catalog or in the library. He/she can perform some specific operations though the system, for example borrow a book, return a book, etc. Every member has his/her own specific account on the library system.</w:t>
+        <w:t xml:space="preserve">A library member is a type of user of PLS who is able to explore the library system and see and search the list of books in the catalog or in the library. He/she can perform </w:t>
+      </w:r>
+      <w:proofErr w:type="gramStart"/>
+      <w:r>
+        <w:rPr>
+          <w:sz w:val="24"/>
+          <w:szCs w:val="24"/>
+          <w:lang w:val="en-US"/>
+        </w:rPr>
+        <w:t>some</w:t>
+      </w:r>
+      <w:proofErr w:type="gramEnd"/>
+      <w:r>
+        <w:rPr>
+          <w:sz w:val="24"/>
+          <w:szCs w:val="24"/>
+          <w:lang w:val="en-US"/>
+        </w:rPr>
+        <w:t xml:space="preserve"> specific operations though the system, for example borrow a book, return a book, etc. Every member has his/her own specific account on the library system.</w:t>
       </w:r>
       <w:r>
         <w:rPr>
@@ -7778,7 +8311,79 @@
           <w:lang w:val="en-US"/>
         </w:rPr>
         <w:br/>
-        <w:t>A book means the information of a book, such as the title, author, publication year, etc. A book does not necessarily exist in the library, but it is an abstract concept of a book defined in the catalog. There might be some real physical copies (zero or more) of a book in the library. These physical copies are called book items. Note a book cannot be borrowed, because it is a concept, but a book item is a physical object which can be borrowed.</w:t>
+        <w:t xml:space="preserve">A book means the information of a book, such as the title, author, publication year, </w:t>
+      </w:r>
+      <w:proofErr w:type="gramStart"/>
+      <w:r>
+        <w:rPr>
+          <w:sz w:val="24"/>
+          <w:szCs w:val="24"/>
+          <w:lang w:val="en-US"/>
+        </w:rPr>
+        <w:t>etc.</w:t>
+      </w:r>
+      <w:proofErr w:type="gramEnd"/>
+      <w:r>
+        <w:rPr>
+          <w:sz w:val="24"/>
+          <w:szCs w:val="24"/>
+          <w:lang w:val="en-US"/>
+        </w:rPr>
+        <w:t xml:space="preserve"> A book does not necessarily exist in the library, but it is an abstract concept of a book defined in the catalog. There might be some </w:t>
+      </w:r>
+      <w:proofErr w:type="gramStart"/>
+      <w:r>
+        <w:rPr>
+          <w:sz w:val="24"/>
+          <w:szCs w:val="24"/>
+          <w:lang w:val="en-US"/>
+        </w:rPr>
+        <w:t>real physical</w:t>
+      </w:r>
+      <w:proofErr w:type="gramEnd"/>
+      <w:r>
+        <w:rPr>
+          <w:sz w:val="24"/>
+          <w:szCs w:val="24"/>
+          <w:lang w:val="en-US"/>
+        </w:rPr>
+        <w:t xml:space="preserve"> copies (zero or more) of a book in the library. These physical copies </w:t>
+      </w:r>
+      <w:proofErr w:type="gramStart"/>
+      <w:r>
+        <w:rPr>
+          <w:sz w:val="24"/>
+          <w:szCs w:val="24"/>
+          <w:lang w:val="en-US"/>
+        </w:rPr>
+        <w:t>are called</w:t>
+      </w:r>
+      <w:proofErr w:type="gramEnd"/>
+      <w:r>
+        <w:rPr>
+          <w:sz w:val="24"/>
+          <w:szCs w:val="24"/>
+          <w:lang w:val="en-US"/>
+        </w:rPr>
+        <w:t xml:space="preserve"> book items. Note a book cannot </w:t>
+      </w:r>
+      <w:proofErr w:type="gramStart"/>
+      <w:r>
+        <w:rPr>
+          <w:sz w:val="24"/>
+          <w:szCs w:val="24"/>
+          <w:lang w:val="en-US"/>
+        </w:rPr>
+        <w:t>be borrowed</w:t>
+      </w:r>
+      <w:proofErr w:type="gramEnd"/>
+      <w:r>
+        <w:rPr>
+          <w:sz w:val="24"/>
+          <w:szCs w:val="24"/>
+          <w:lang w:val="en-US"/>
+        </w:rPr>
+        <w:t>, because it is a concept, but a book item is a physical object which can be borrowed.</w:t>
       </w:r>
       <w:r>
         <w:rPr>
@@ -7812,7 +8417,25 @@
           <w:lang w:val="en-US"/>
         </w:rPr>
         <w:br/>
-        <w:t>A library is a collection of physical book items. These book items which are listed in the library can be borrowed if there are available (printed paper) copies.</w:t>
+        <w:t xml:space="preserve">A library is a collection of physical book items. These book items which </w:t>
+      </w:r>
+      <w:proofErr w:type="gramStart"/>
+      <w:r>
+        <w:rPr>
+          <w:sz w:val="24"/>
+          <w:szCs w:val="24"/>
+          <w:lang w:val="en-US"/>
+        </w:rPr>
+        <w:t>are listed</w:t>
+      </w:r>
+      <w:proofErr w:type="gramEnd"/>
+      <w:r>
+        <w:rPr>
+          <w:sz w:val="24"/>
+          <w:szCs w:val="24"/>
+          <w:lang w:val="en-US"/>
+        </w:rPr>
+        <w:t xml:space="preserve"> in the library can be borrowed if there are available (printed paper) copies.</w:t>
       </w:r>
       <w:r>
         <w:rPr>
@@ -7836,26 +8459,58 @@
           <w:szCs w:val="24"/>
           <w:lang w:val="en-US"/>
         </w:rPr>
-        <w:t>At the top of the class are two classes, the library system class and the backup class.</w:t>
-      </w:r>
-      <w:r>
-        <w:rPr>
-          <w:sz w:val="24"/>
-          <w:szCs w:val="24"/>
-          <w:lang w:val="en-US"/>
-        </w:rPr>
-        <w:t xml:space="preserve"> The library system class is the most generic form of a library. It is sort of used as </w:t>
-      </w:r>
-      <w:proofErr w:type="spellStart"/>
-      <w:r>
-        <w:rPr>
-          <w:sz w:val="24"/>
-          <w:szCs w:val="24"/>
-          <w:lang w:val="en-US"/>
-        </w:rPr>
-        <w:t>a</w:t>
-      </w:r>
-      <w:proofErr w:type="spellEnd"/>
+        <w:t xml:space="preserve">At the top of the class are two classes, the library system </w:t>
+      </w:r>
+      <w:r>
+        <w:rPr>
+          <w:sz w:val="24"/>
+          <w:szCs w:val="24"/>
+          <w:lang w:val="en-US"/>
+        </w:rPr>
+        <w:t>class,</w:t>
+      </w:r>
+      <w:r>
+        <w:rPr>
+          <w:sz w:val="24"/>
+          <w:szCs w:val="24"/>
+          <w:lang w:val="en-US"/>
+        </w:rPr>
+        <w:t xml:space="preserve"> and the backup class.</w:t>
+      </w:r>
+      <w:r>
+        <w:rPr>
+          <w:sz w:val="24"/>
+          <w:szCs w:val="24"/>
+          <w:lang w:val="en-US"/>
+        </w:rPr>
+        <w:t xml:space="preserve"> The library system class is the most generic form of a library. It is </w:t>
+      </w:r>
+      <w:proofErr w:type="gramStart"/>
+      <w:r>
+        <w:rPr>
+          <w:sz w:val="24"/>
+          <w:szCs w:val="24"/>
+          <w:lang w:val="en-US"/>
+        </w:rPr>
+        <w:t>sort of used</w:t>
+      </w:r>
+      <w:proofErr w:type="gramEnd"/>
+      <w:r>
+        <w:rPr>
+          <w:sz w:val="24"/>
+          <w:szCs w:val="24"/>
+          <w:lang w:val="en-US"/>
+        </w:rPr>
+        <w:t xml:space="preserve"> as </w:t>
+      </w:r>
+      <w:r>
+        <w:rPr>
+          <w:sz w:val="24"/>
+          <w:szCs w:val="24"/>
+          <w:lang w:val="en-US"/>
+        </w:rPr>
+        <w:t>an</w:t>
+      </w:r>
       <w:r>
         <w:rPr>
           <w:sz w:val="24"/>
@@ -7872,16 +8527,14 @@
         </w:rPr>
         <w:t xml:space="preserve">It has </w:t>
       </w:r>
-      <w:proofErr w:type="spellStart"/>
-      <w:r>
-        <w:rPr>
-          <w:sz w:val="24"/>
-          <w:szCs w:val="24"/>
-          <w:lang w:val="en-US"/>
-        </w:rPr>
-        <w:t>a</w:t>
-      </w:r>
-      <w:proofErr w:type="spellEnd"/>
+      <w:r>
+        <w:rPr>
+          <w:sz w:val="24"/>
+          <w:szCs w:val="24"/>
+          <w:lang w:val="en-US"/>
+        </w:rPr>
+        <w:t>an</w:t>
+      </w:r>
       <w:r>
         <w:rPr>
           <w:sz w:val="24"/>
@@ -7930,7 +8583,25 @@
           <w:lang w:val="en-US"/>
         </w:rPr>
         <w:br/>
-        <w:t>The library member and library admin classes are subclasses of the Person class. They’ll inherit the national insurance number and operations that are accessible for both library members and library admins according to the requirements.</w:t>
+        <w:t xml:space="preserve">The library member and library admin classes are subclasses of the Person class. </w:t>
+      </w:r>
+      <w:proofErr w:type="gramStart"/>
+      <w:r>
+        <w:rPr>
+          <w:sz w:val="24"/>
+          <w:szCs w:val="24"/>
+          <w:lang w:val="en-US"/>
+        </w:rPr>
+        <w:t>They’ll</w:t>
+      </w:r>
+      <w:proofErr w:type="gramEnd"/>
+      <w:r>
+        <w:rPr>
+          <w:sz w:val="24"/>
+          <w:szCs w:val="24"/>
+          <w:lang w:val="en-US"/>
+        </w:rPr>
+        <w:t xml:space="preserve"> inherit the national insurance number and operations that are accessible for both library members and library admins according to the requirements.</w:t>
       </w:r>
       <w:r>
         <w:rPr>
@@ -7955,7 +8626,25 @@
           <w:lang w:val="en-US"/>
         </w:rPr>
         <w:lastRenderedPageBreak/>
-        <w:t>The library admin class only has the inherited national insurance number, username and password as fields. That’s because it’s used by each librarian to manage the library system, so having specific data such as a name does not really fit</w:t>
+        <w:t xml:space="preserve">The library admin class only has the inherited national insurance number, username and password as fields. </w:t>
+      </w:r>
+      <w:proofErr w:type="gramStart"/>
+      <w:r>
+        <w:rPr>
+          <w:sz w:val="24"/>
+          <w:szCs w:val="24"/>
+          <w:lang w:val="en-US"/>
+        </w:rPr>
+        <w:t>That’s</w:t>
+      </w:r>
+      <w:proofErr w:type="gramEnd"/>
+      <w:r>
+        <w:rPr>
+          <w:sz w:val="24"/>
+          <w:szCs w:val="24"/>
+          <w:lang w:val="en-US"/>
+        </w:rPr>
+        <w:t xml:space="preserve"> because it’s used by each librarian to manage the library system, so having specific data such as a name does not really fit</w:t>
       </w:r>
       <w:r>
         <w:rPr>
@@ -8013,7 +8702,25 @@
           <w:lang w:val="en-US"/>
         </w:rPr>
         <w:br/>
-        <w:t xml:space="preserve">The library member class is a more detailed entity with a lot of fields provided for personal </w:t>
+        <w:t xml:space="preserve">The library member class is a more detailed entity with </w:t>
+      </w:r>
+      <w:proofErr w:type="gramStart"/>
+      <w:r>
+        <w:rPr>
+          <w:sz w:val="24"/>
+          <w:szCs w:val="24"/>
+          <w:lang w:val="en-US"/>
+        </w:rPr>
+        <w:t>a lot of</w:t>
+      </w:r>
+      <w:proofErr w:type="gramEnd"/>
+      <w:r>
+        <w:rPr>
+          <w:sz w:val="24"/>
+          <w:szCs w:val="24"/>
+          <w:lang w:val="en-US"/>
+        </w:rPr>
+        <w:t xml:space="preserve"> fields provided for personal </w:t>
       </w:r>
       <w:r>
         <w:rPr>
@@ -8061,15 +8768,49 @@
           <w:szCs w:val="24"/>
           <w:lang w:val="en-US"/>
         </w:rPr>
-        <w:t xml:space="preserve"> relation with the library system, because the library system will cease to exist once the library is gone </w:t>
-      </w:r>
-      <w:r>
-        <w:rPr>
-          <w:sz w:val="24"/>
-          <w:szCs w:val="24"/>
-          <w:lang w:val="en-US"/>
-        </w:rPr>
-        <w:t>and the other way around. Although the library could still exist, it won’t make much sense because when a library system is not around there will not be any borrowing or returning book items</w:t>
+        <w:t xml:space="preserve"> relation with the library </w:t>
+      </w:r>
+      <w:r>
+        <w:rPr>
+          <w:sz w:val="24"/>
+          <w:szCs w:val="24"/>
+          <w:lang w:val="en-US"/>
+        </w:rPr>
+        <w:t>system because</w:t>
+      </w:r>
+      <w:r>
+        <w:rPr>
+          <w:sz w:val="24"/>
+          <w:szCs w:val="24"/>
+          <w:lang w:val="en-US"/>
+        </w:rPr>
+        <w:t xml:space="preserve"> the library system will cease to exist once the library is gone </w:t>
+      </w:r>
+      <w:r>
+        <w:rPr>
+          <w:sz w:val="24"/>
+          <w:szCs w:val="24"/>
+          <w:lang w:val="en-US"/>
+        </w:rPr>
+        <w:t xml:space="preserve">and the other way around. Although the library could still exist, it </w:t>
+      </w:r>
+      <w:proofErr w:type="gramStart"/>
+      <w:r>
+        <w:rPr>
+          <w:sz w:val="24"/>
+          <w:szCs w:val="24"/>
+          <w:lang w:val="en-US"/>
+        </w:rPr>
+        <w:t>won’t</w:t>
+      </w:r>
+      <w:proofErr w:type="gramEnd"/>
+      <w:r>
+        <w:rPr>
+          <w:sz w:val="24"/>
+          <w:szCs w:val="24"/>
+          <w:lang w:val="en-US"/>
+        </w:rPr>
+        <w:t xml:space="preserve"> make much sense because when a library system is not around there will not be any borrowing or returning book items</w:t>
       </w:r>
       <w:r>
         <w:rPr>
@@ -8110,23 +8851,75 @@
           <w:szCs w:val="24"/>
           <w:lang w:val="en-US"/>
         </w:rPr>
-        <w:t xml:space="preserve"> relation with the book Item class, since the library can’t exist without book items</w:t>
-      </w:r>
-      <w:r>
-        <w:rPr>
-          <w:sz w:val="24"/>
-          <w:szCs w:val="24"/>
-          <w:lang w:val="en-US"/>
-        </w:rPr>
-        <w:t xml:space="preserve">. The book items theoretically can exist without a library because it’s a paper book, but in the context of a library </w:t>
-      </w:r>
-      <w:r>
-        <w:rPr>
-          <w:sz w:val="24"/>
-          <w:szCs w:val="24"/>
-          <w:lang w:val="en-US"/>
-        </w:rPr>
-        <w:t>system where everything is based on the book items they’ll need each other.</w:t>
+        <w:t xml:space="preserve"> relation with the book Item class, since the library </w:t>
+      </w:r>
+      <w:proofErr w:type="gramStart"/>
+      <w:r>
+        <w:rPr>
+          <w:sz w:val="24"/>
+          <w:szCs w:val="24"/>
+          <w:lang w:val="en-US"/>
+        </w:rPr>
+        <w:t>can’t</w:t>
+      </w:r>
+      <w:proofErr w:type="gramEnd"/>
+      <w:r>
+        <w:rPr>
+          <w:sz w:val="24"/>
+          <w:szCs w:val="24"/>
+          <w:lang w:val="en-US"/>
+        </w:rPr>
+        <w:t xml:space="preserve"> exist without book items</w:t>
+      </w:r>
+      <w:r>
+        <w:rPr>
+          <w:sz w:val="24"/>
+          <w:szCs w:val="24"/>
+          <w:lang w:val="en-US"/>
+        </w:rPr>
+        <w:t xml:space="preserve">. The book items theoretically can exist without a library because </w:t>
+      </w:r>
+      <w:proofErr w:type="gramStart"/>
+      <w:r>
+        <w:rPr>
+          <w:sz w:val="24"/>
+          <w:szCs w:val="24"/>
+          <w:lang w:val="en-US"/>
+        </w:rPr>
+        <w:t>it’s</w:t>
+      </w:r>
+      <w:proofErr w:type="gramEnd"/>
+      <w:r>
+        <w:rPr>
+          <w:sz w:val="24"/>
+          <w:szCs w:val="24"/>
+          <w:lang w:val="en-US"/>
+        </w:rPr>
+        <w:t xml:space="preserve"> a paper book, but in the context of a library </w:t>
+      </w:r>
+      <w:r>
+        <w:rPr>
+          <w:sz w:val="24"/>
+          <w:szCs w:val="24"/>
+          <w:lang w:val="en-US"/>
+        </w:rPr>
+        <w:t xml:space="preserve">system where everything is based on the book </w:t>
+      </w:r>
+      <w:r>
+        <w:rPr>
+          <w:sz w:val="24"/>
+          <w:szCs w:val="24"/>
+          <w:lang w:val="en-US"/>
+        </w:rPr>
+        <w:t>items,</w:t>
+      </w:r>
+      <w:r>
+        <w:rPr>
+          <w:sz w:val="24"/>
+          <w:szCs w:val="24"/>
+          <w:lang w:val="en-US"/>
+        </w:rPr>
+        <w:t xml:space="preserve"> they’ll need each other.</w:t>
       </w:r>
       <w:r>
         <w:rPr>
@@ -8167,7 +8960,57 @@
           <w:lang w:val="en-US"/>
         </w:rPr>
         <w:br/>
-        <w:t xml:space="preserve">Since book items are physical copies of books they inherit the book class. Books are stored in the catalog and a catalog can’t exist without books. Therefore it has a </w:t>
+        <w:t xml:space="preserve">Since book items are physical copies of </w:t>
+      </w:r>
+      <w:r>
+        <w:rPr>
+          <w:sz w:val="24"/>
+          <w:szCs w:val="24"/>
+          <w:lang w:val="en-US"/>
+        </w:rPr>
+        <w:t>books,</w:t>
+      </w:r>
+      <w:r>
+        <w:rPr>
+          <w:sz w:val="24"/>
+          <w:szCs w:val="24"/>
+          <w:lang w:val="en-US"/>
+        </w:rPr>
+        <w:t xml:space="preserve"> they inherit the book class. Books are stored in the catalog and a catalog </w:t>
+      </w:r>
+      <w:proofErr w:type="gramStart"/>
+      <w:r>
+        <w:rPr>
+          <w:sz w:val="24"/>
+          <w:szCs w:val="24"/>
+          <w:lang w:val="en-US"/>
+        </w:rPr>
+        <w:t>can’t</w:t>
+      </w:r>
+      <w:proofErr w:type="gramEnd"/>
+      <w:r>
+        <w:rPr>
+          <w:sz w:val="24"/>
+          <w:szCs w:val="24"/>
+          <w:lang w:val="en-US"/>
+        </w:rPr>
+        <w:t xml:space="preserve"> exist without books. </w:t>
+      </w:r>
+      <w:r>
+        <w:rPr>
+          <w:sz w:val="24"/>
+          <w:szCs w:val="24"/>
+          <w:lang w:val="en-US"/>
+        </w:rPr>
+        <w:t>Therefore,</w:t>
+      </w:r>
+      <w:r>
+        <w:rPr>
+          <w:sz w:val="24"/>
+          <w:szCs w:val="24"/>
+          <w:lang w:val="en-US"/>
+        </w:rPr>
+        <w:t xml:space="preserve"> it has a </w:t>
       </w:r>
       <w:r>
         <w:rPr>
@@ -8215,7 +9058,25 @@
           <w:szCs w:val="24"/>
           <w:lang w:val="en-US"/>
         </w:rPr>
-        <w:t>make much sense when having books without a catalog.</w:t>
+        <w:t xml:space="preserve">make </w:t>
+      </w:r>
+      <w:proofErr w:type="gramStart"/>
+      <w:r>
+        <w:rPr>
+          <w:sz w:val="24"/>
+          <w:szCs w:val="24"/>
+          <w:lang w:val="en-US"/>
+        </w:rPr>
+        <w:t>much</w:t>
+      </w:r>
+      <w:proofErr w:type="gramEnd"/>
+      <w:r>
+        <w:rPr>
+          <w:sz w:val="24"/>
+          <w:szCs w:val="24"/>
+          <w:lang w:val="en-US"/>
+        </w:rPr>
+        <w:t xml:space="preserve"> sense when having books without a catalog.</w:t>
       </w:r>
       <w:r>
         <w:rPr>
@@ -8828,14 +9689,14 @@
     <w:lsdException w:name="Unresolved Mention" w:semiHidden="1" w:unhideWhenUsed="1"/>
     <w:lsdException w:name="Smart Link" w:semiHidden="1" w:unhideWhenUsed="1"/>
   </w:latentStyles>
-  <w:style w:type="paragraph" w:default="1" w:styleId="Standaard">
+  <w:style w:type="paragraph" w:default="1" w:styleId="Normal">
     <w:name w:val="Normal"/>
     <w:qFormat/>
   </w:style>
-  <w:style w:type="paragraph" w:styleId="Kop1">
+  <w:style w:type="paragraph" w:styleId="Heading1">
     <w:name w:val="heading 1"/>
-    <w:basedOn w:val="Standaard"/>
-    <w:next w:val="Standaard"/>
+    <w:basedOn w:val="Normal"/>
+    <w:next w:val="Normal"/>
     <w:uiPriority w:val="9"/>
     <w:qFormat/>
     <w:pPr>
@@ -8849,10 +9710,10 @@
       <w:szCs w:val="40"/>
     </w:rPr>
   </w:style>
-  <w:style w:type="paragraph" w:styleId="Kop2">
+  <w:style w:type="paragraph" w:styleId="Heading2">
     <w:name w:val="heading 2"/>
-    <w:basedOn w:val="Standaard"/>
-    <w:next w:val="Standaard"/>
+    <w:basedOn w:val="Normal"/>
+    <w:next w:val="Normal"/>
     <w:uiPriority w:val="9"/>
     <w:semiHidden/>
     <w:unhideWhenUsed/>
@@ -8868,10 +9729,10 @@
       <w:szCs w:val="32"/>
     </w:rPr>
   </w:style>
-  <w:style w:type="paragraph" w:styleId="Kop3">
+  <w:style w:type="paragraph" w:styleId="Heading3">
     <w:name w:val="heading 3"/>
-    <w:basedOn w:val="Standaard"/>
-    <w:next w:val="Standaard"/>
+    <w:basedOn w:val="Normal"/>
+    <w:next w:val="Normal"/>
     <w:uiPriority w:val="9"/>
     <w:semiHidden/>
     <w:unhideWhenUsed/>
@@ -8888,10 +9749,10 @@
       <w:szCs w:val="28"/>
     </w:rPr>
   </w:style>
-  <w:style w:type="paragraph" w:styleId="Kop4">
+  <w:style w:type="paragraph" w:styleId="Heading4">
     <w:name w:val="heading 4"/>
-    <w:basedOn w:val="Standaard"/>
-    <w:next w:val="Standaard"/>
+    <w:basedOn w:val="Normal"/>
+    <w:next w:val="Normal"/>
     <w:uiPriority w:val="9"/>
     <w:semiHidden/>
     <w:unhideWhenUsed/>
@@ -8908,10 +9769,10 @@
       <w:szCs w:val="24"/>
     </w:rPr>
   </w:style>
-  <w:style w:type="paragraph" w:styleId="Kop5">
+  <w:style w:type="paragraph" w:styleId="Heading5">
     <w:name w:val="heading 5"/>
-    <w:basedOn w:val="Standaard"/>
-    <w:next w:val="Standaard"/>
+    <w:basedOn w:val="Normal"/>
+    <w:next w:val="Normal"/>
     <w:uiPriority w:val="9"/>
     <w:semiHidden/>
     <w:unhideWhenUsed/>
@@ -8926,10 +9787,10 @@
       <w:color w:val="666666"/>
     </w:rPr>
   </w:style>
-  <w:style w:type="paragraph" w:styleId="Kop6">
+  <w:style w:type="paragraph" w:styleId="Heading6">
     <w:name w:val="heading 6"/>
-    <w:basedOn w:val="Standaard"/>
-    <w:next w:val="Standaard"/>
+    <w:basedOn w:val="Normal"/>
+    <w:next w:val="Normal"/>
     <w:uiPriority w:val="9"/>
     <w:semiHidden/>
     <w:unhideWhenUsed/>
@@ -8945,13 +9806,13 @@
       <w:color w:val="666666"/>
     </w:rPr>
   </w:style>
-  <w:style w:type="character" w:default="1" w:styleId="Standaardalinea-lettertype">
+  <w:style w:type="character" w:default="1" w:styleId="DefaultParagraphFont">
     <w:name w:val="Default Paragraph Font"/>
     <w:uiPriority w:val="1"/>
     <w:semiHidden/>
     <w:unhideWhenUsed/>
   </w:style>
-  <w:style w:type="table" w:default="1" w:styleId="Standaardtabel">
+  <w:style w:type="table" w:default="1" w:styleId="TableNormal">
     <w:name w:val="Normal Table"/>
     <w:uiPriority w:val="99"/>
     <w:semiHidden/>
@@ -8966,7 +9827,7 @@
       </w:tblCellMar>
     </w:tblPr>
   </w:style>
-  <w:style w:type="numbering" w:default="1" w:styleId="Geenlijst">
+  <w:style w:type="numbering" w:default="1" w:styleId="NoList">
     <w:name w:val="No List"/>
     <w:uiPriority w:val="99"/>
     <w:semiHidden/>
@@ -8983,10 +9844,10 @@
       </w:tblCellMar>
     </w:tblPr>
   </w:style>
-  <w:style w:type="paragraph" w:styleId="Titel">
+  <w:style w:type="paragraph" w:styleId="Title">
     <w:name w:val="Title"/>
-    <w:basedOn w:val="Standaard"/>
-    <w:next w:val="Standaard"/>
+    <w:basedOn w:val="Normal"/>
+    <w:next w:val="Normal"/>
     <w:uiPriority w:val="10"/>
     <w:qFormat/>
     <w:pPr>
@@ -9010,10 +9871,10 @@
       </w:tblCellMar>
     </w:tblPr>
   </w:style>
-  <w:style w:type="paragraph" w:styleId="Ondertitel">
+  <w:style w:type="paragraph" w:styleId="Subtitle">
     <w:name w:val="Subtitle"/>
-    <w:basedOn w:val="Standaard"/>
-    <w:next w:val="Standaard"/>
+    <w:basedOn w:val="Normal"/>
+    <w:next w:val="Normal"/>
     <w:uiPriority w:val="11"/>
     <w:qFormat/>
     <w:pPr>
@@ -9094,7 +9955,7 @@
   </w:style>
   <w:style w:type="character" w:styleId="Hyperlink">
     <w:name w:val="Hyperlink"/>
-    <w:basedOn w:val="Standaardalinea-lettertype"/>
+    <w:basedOn w:val="DefaultParagraphFont"/>
     <w:uiPriority w:val="99"/>
     <w:unhideWhenUsed/>
     <w:rsid w:val="00F908AC"/>
@@ -9103,9 +9964,9 @@
       <w:u w:val="single"/>
     </w:rPr>
   </w:style>
-  <w:style w:type="character" w:styleId="Onopgelostemelding">
+  <w:style w:type="character" w:styleId="UnresolvedMention">
     <w:name w:val="Unresolved Mention"/>
-    <w:basedOn w:val="Standaardalinea-lettertype"/>
+    <w:basedOn w:val="DefaultParagraphFont"/>
     <w:uiPriority w:val="99"/>
     <w:semiHidden/>
     <w:unhideWhenUsed/>
@@ -9193,9 +10054,9 @@
       </w:tblCellMar>
     </w:tblPr>
   </w:style>
-  <w:style w:type="paragraph" w:styleId="Normaalweb">
+  <w:style w:type="paragraph" w:styleId="NormalWeb">
     <w:name w:val="Normal (Web)"/>
-    <w:basedOn w:val="Standaard"/>
+    <w:basedOn w:val="Normal"/>
     <w:uiPriority w:val="99"/>
     <w:semiHidden/>
     <w:unhideWhenUsed/>

</xml_diff>